<commit_message>
update working time periods
</commit_message>
<xml_diff>
--- a/Fachridan Tio Mu'afa_CV (Android).docx
+++ b/Fachridan Tio Mu'afa_CV (Android).docx
@@ -835,7 +835,7 @@
           <w:bCs/>
           <w:lang w:val="id-ID"/>
         </w:rPr>
-        <w:t>(July 2022 –</w:t>
+        <w:t>(Jul 2022 –</w:t>
       </w:r>
       <w:r>
         <w:rPr>
@@ -843,7 +843,15 @@
           <w:bCs/>
           <w:lang w:val="id-ID"/>
         </w:rPr>
-        <w:t xml:space="preserve"> Present</w:t>
+        <w:t xml:space="preserve"> </w:t>
+      </w:r>
+      <w:r>
+        <w:rPr>
+          <w:b w:val="0"/>
+          <w:bCs/>
+          <w:lang w:val="id-ID"/>
+        </w:rPr>
+        <w:t>Apr 2023</w:t>
       </w:r>
       <w:r>
         <w:rPr>
@@ -1024,7 +1032,7 @@
         <w:pStyle w:val="Heading2"/>
         <w:tabs>
           <w:tab w:val="clear" w:pos="7371"/>
-          <w:tab w:val="left" w:pos="6663"/>
+          <w:tab w:val="left" w:pos="6946"/>
         </w:tabs>
       </w:pPr>
       <w:r>
@@ -1046,7 +1054,7 @@
           <w:bCs/>
           <w:lang w:val="id-ID"/>
         </w:rPr>
-        <w:t>August</w:t>
+        <w:t>Aug</w:t>
       </w:r>
       <w:r>
         <w:rPr>
@@ -1320,7 +1328,30 @@
           <w:rStyle w:val="Heading2Char"/>
           <w:b/>
         </w:rPr>
-        <w:t>Belajar Pengembangan Aplikasi Android Intermediate</w:t>
+        <w:t xml:space="preserve">Belajar </w:t>
+      </w:r>
+      <w:r>
+        <w:rPr>
+          <w:rStyle w:val="Heading2Char"/>
+          <w:b/>
+          <w:lang w:val="id-ID"/>
+        </w:rPr>
+        <w:t>Membuat</w:t>
+      </w:r>
+      <w:r>
+        <w:rPr>
+          <w:rStyle w:val="Heading2Char"/>
+          <w:b/>
+        </w:rPr>
+        <w:t xml:space="preserve"> Aplikasi Android</w:t>
+      </w:r>
+      <w:r>
+        <w:rPr>
+          <w:rStyle w:val="Heading2Char"/>
+          <w:b/>
+          <w:lang w:val="id-ID"/>
+        </w:rPr>
+        <w:t xml:space="preserve"> dengan Jetpack Compose</w:t>
       </w:r>
     </w:p>
     <w:p>
@@ -1340,31 +1371,71 @@
     <w:p>
       <w:pPr>
         <w:pStyle w:val="ListParagraph"/>
-        <w:rPr>
-          <w:lang w:val="id-ID"/>
-        </w:rPr>
-      </w:pPr>
-      <w:r>
-        <w:rPr>
-          <w:lang w:val="id-ID"/>
-        </w:rPr>
-        <w:t>Issued May 2022 – Expires May 2025</w:t>
+        <w:numPr>
+          <w:ilvl w:val="1"/>
+          <w:numId w:val="10"/>
+        </w:numPr>
+        <w:ind w:left="1418"/>
+      </w:pPr>
+      <w:r>
+        <w:rPr>
+          <w:lang w:val="id-ID"/>
+        </w:rPr>
+        <w:t xml:space="preserve">Issued </w:t>
+      </w:r>
+      <w:r>
+        <w:rPr>
+          <w:lang w:val="id-ID"/>
+        </w:rPr>
+        <w:t>December</w:t>
+      </w:r>
+      <w:r>
+        <w:rPr>
+          <w:lang w:val="id-ID"/>
+        </w:rPr>
+        <w:t xml:space="preserve"> 2022 – Expires </w:t>
+      </w:r>
+      <w:r>
+        <w:rPr>
+          <w:lang w:val="id-ID"/>
+        </w:rPr>
+        <w:t>December 2025</w:t>
       </w:r>
     </w:p>
     <w:p>
       <w:pPr>
         <w:pStyle w:val="ListParagraph"/>
-      </w:pPr>
-      <w:r>
-        <w:rPr>
-          <w:lang w:val="id-ID"/>
-        </w:rPr>
-        <w:t>Credential ID L4PQ43J1VXO1</w:t>
+        <w:numPr>
+          <w:ilvl w:val="1"/>
+          <w:numId w:val="10"/>
+        </w:numPr>
+        <w:ind w:left="1418"/>
+      </w:pPr>
+      <w:r>
+        <w:rPr>
+          <w:lang w:val="id-ID"/>
+        </w:rPr>
+        <w:t xml:space="preserve">Credential ID </w:t>
+      </w:r>
+      <w:r>
+        <w:rPr>
+          <w:lang w:val="id-ID"/>
+        </w:rPr>
+        <w:t>L4PQ61OWVPO1</w:t>
       </w:r>
     </w:p>
     <w:p>
       <w:pPr>
         <w:pStyle w:val="ListParagraph"/>
+        <w:numPr>
+          <w:ilvl w:val="1"/>
+          <w:numId w:val="10"/>
+        </w:numPr>
+        <w:ind w:left="1418"/>
+        <w:rPr>
+          <w:rStyle w:val="Heading2Char"/>
+          <w:b w:val="0"/>
+        </w:rPr>
       </w:pPr>
       <w:hyperlink r:id="rId12" w:history="1">
         <w:r>
@@ -1389,8 +1460,9 @@
         <w:rPr>
           <w:rStyle w:val="Heading2Char"/>
           <w:b/>
-        </w:rPr>
-        <w:t>Belajar Fundamental Aplikasi Android</w:t>
+          <w:lang w:val="id-ID"/>
+        </w:rPr>
+        <w:t>Menjadi Android Developer Expert</w:t>
       </w:r>
     </w:p>
     <w:p>
@@ -1410,27 +1482,62 @@
     <w:p>
       <w:pPr>
         <w:pStyle w:val="ListParagraph"/>
-        <w:numPr>
-          <w:ilvl w:val="1"/>
-          <w:numId w:val="10"/>
-        </w:numPr>
-        <w:ind w:left="1418"/>
-      </w:pPr>
-      <w:r>
-        <w:rPr>
-          <w:lang w:val="id-ID"/>
-        </w:rPr>
-        <w:t>Issued May 2022 – Expires May 2025</w:t>
+        <w:rPr>
+          <w:lang w:val="id-ID"/>
+        </w:rPr>
+      </w:pPr>
+      <w:r>
+        <w:rPr>
+          <w:lang w:val="id-ID"/>
+        </w:rPr>
+        <w:t>Issued Ma</w:t>
+      </w:r>
+      <w:r>
+        <w:rPr>
+          <w:lang w:val="id-ID"/>
+        </w:rPr>
+        <w:t>rch</w:t>
+      </w:r>
+      <w:r>
+        <w:rPr>
+          <w:lang w:val="id-ID"/>
+        </w:rPr>
+        <w:t xml:space="preserve"> 202</w:t>
+      </w:r>
+      <w:r>
+        <w:rPr>
+          <w:lang w:val="id-ID"/>
+        </w:rPr>
+        <w:t xml:space="preserve">3 </w:t>
+      </w:r>
+      <w:r>
+        <w:rPr>
+          <w:lang w:val="id-ID"/>
+        </w:rPr>
+        <w:t>– Expires Ma</w:t>
+      </w:r>
+      <w:r>
+        <w:rPr>
+          <w:lang w:val="id-ID"/>
+        </w:rPr>
+        <w:t>rch</w:t>
+      </w:r>
+      <w:r>
+        <w:rPr>
+          <w:lang w:val="id-ID"/>
+        </w:rPr>
+        <w:t xml:space="preserve"> 202</w:t>
+      </w:r>
+      <w:r>
+        <w:rPr>
+          <w:lang w:val="id-ID"/>
+        </w:rPr>
+        <w:t>6</w:t>
       </w:r>
     </w:p>
     <w:p>
       <w:pPr>
         <w:pStyle w:val="ListParagraph"/>
-        <w:numPr>
-          <w:ilvl w:val="1"/>
-          <w:numId w:val="10"/>
-        </w:numPr>
-        <w:ind w:left="1418"/>
       </w:pPr>
       <w:r>
         <w:rPr>
@@ -1442,17 +1549,12 @@
         <w:rPr>
           <w:lang w:val="id-ID"/>
         </w:rPr>
-        <w:t>53XEWVYJKXRN</w:t>
+        <w:t>0LZ09O4LQZ65</w:t>
       </w:r>
     </w:p>
     <w:p>
       <w:pPr>
         <w:pStyle w:val="ListParagraph"/>
-        <w:numPr>
-          <w:ilvl w:val="1"/>
-          <w:numId w:val="10"/>
-        </w:numPr>
-        <w:ind w:left="1418"/>
       </w:pPr>
       <w:hyperlink r:id="rId13" w:history="1">
         <w:r>

</xml_diff>